<commit_message>
Upload project charter ... again
</commit_message>
<xml_diff>
--- a/Cl_ProjMgt_AE_Pro_1of4 Part 1 F Houston.docx
+++ b/Cl_ProjMgt_AE_Pro_1of4 Part 1 F Houston.docx
@@ -163,8 +163,13 @@
       <w:pPr>
         <w:pStyle w:val="Title"/>
       </w:pPr>
-      <w:r>
-        <w:t>WizBiz Online Retail Portal</w:t>
+      <w:proofErr w:type="spellStart"/>
+      <w:r>
+        <w:t>WizBiz</w:t>
+      </w:r>
+      <w:proofErr w:type="spellEnd"/>
+      <w:r>
+        <w:t xml:space="preserve"> Online Retail Portal</w:t>
       </w:r>
     </w:p>
     <w:p>
@@ -1828,8 +1833,13 @@
       <w:bookmarkEnd w:id="2"/>
     </w:p>
     <w:p>
-      <w:r>
-        <w:t>WizBiz Online Retail Portal (WORP)</w:t>
+      <w:proofErr w:type="spellStart"/>
+      <w:r>
+        <w:t>WizBiz</w:t>
+      </w:r>
+      <w:proofErr w:type="spellEnd"/>
+      <w:r>
+        <w:t xml:space="preserve"> Online Retail Portal (WORP)</w:t>
       </w:r>
     </w:p>
     <w:p>
@@ -1849,8 +1859,13 @@
       <w:bookmarkEnd w:id="3"/>
     </w:p>
     <w:p>
-      <w:r>
-        <w:t>WizBiz Pty. Ltd.</w:t>
+      <w:proofErr w:type="spellStart"/>
+      <w:r>
+        <w:t>WizBiz</w:t>
+      </w:r>
+      <w:proofErr w:type="spellEnd"/>
+      <w:r>
+        <w:t xml:space="preserve"> Pty. Ltd.</w:t>
       </w:r>
     </w:p>
     <w:p>
@@ -1996,7 +2011,15 @@
     </w:p>
     <w:p>
       <w:r>
-        <w:t>The WORP Project is a six-month project to deliver online retail portal functionality to WizBiz, targeting the Australian consumer market. The web-based retail portal will meet the client’s design requirements, will be hosted internally to the client’s organisation, will be scalable and capable of supporting a large weekly transaction volume, and will cover the full retail transaction cycle.</w:t>
+        <w:t xml:space="preserve">The WORP Project is a six-month project to deliver online retail portal functionality to </w:t>
+      </w:r>
+      <w:proofErr w:type="spellStart"/>
+      <w:r>
+        <w:t>WizBiz</w:t>
+      </w:r>
+      <w:proofErr w:type="spellEnd"/>
+      <w:r>
+        <w:t>, targeting the Australian consumer market. The web-based retail portal will meet the client’s design requirements, will be hosted internally to the client’s organisation, will be scalable and capable of supporting a large weekly transaction volume, and will cover the full retail transaction cycle.</w:t>
       </w:r>
     </w:p>
     <w:p>
@@ -2011,7 +2034,15 @@
     </w:p>
     <w:p>
       <w:r>
-        <w:t xml:space="preserve">The WORP project will deliver significant initial and ongoing cost savings to WizBiz. By leveraging online retail portal functionality, the client will be able to realise access to the Australian consumer market for approximately 60 % of the cost of fitting out traditional retail shopfronts. The client will continue to see ongoing cost savings in terms of lower overheads associated with online retail as compared with traditional brick and mortar retail. With the high penetration of online retail into the Australian consumer marketplace – particularly among computer component and peripheral consumers – the client will experience more rapid growth in the market without sacrificing market share as compared with traditional retail. </w:t>
+        <w:t xml:space="preserve">The WORP project will deliver significant initial and ongoing cost savings to </w:t>
+      </w:r>
+      <w:proofErr w:type="spellStart"/>
+      <w:r>
+        <w:t>WizBiz</w:t>
+      </w:r>
+      <w:proofErr w:type="spellEnd"/>
+      <w:r>
+        <w:t xml:space="preserve">. By leveraging online retail portal functionality, the client will be able to realise access to the Australian consumer market for approximately 60 % of the cost of fitting out traditional retail shopfronts. The client will continue to see ongoing cost savings in terms of lower overheads associated with online retail as compared with traditional brick and mortar retail. With the high penetration of online retail into the Australian consumer marketplace – particularly among computer component and peripheral consumers – the client will experience more rapid growth in the market without sacrificing market share as compared with traditional retail. </w:t>
       </w:r>
     </w:p>
     <w:p>
@@ -2064,36 +2095,53 @@
         <w:pStyle w:val="Heading3"/>
       </w:pPr>
       <w:bookmarkStart w:id="12" w:name="_Toc79031848"/>
+      <w:bookmarkStart w:id="13" w:name="_Hlk80021036"/>
       <w:r>
         <w:t>Problem Statement</w:t>
       </w:r>
       <w:bookmarkEnd w:id="12"/>
     </w:p>
     <w:p>
-      <w:r>
-        <w:t>WizBiz aims to provide a range of quality computer components and peripherals to the public at a competitive price.</w:t>
-      </w:r>
-    </w:p>
-    <w:p>
+      <w:proofErr w:type="spellStart"/>
+      <w:r>
+        <w:t>WizBiz</w:t>
+      </w:r>
+      <w:proofErr w:type="spellEnd"/>
+      <w:r>
+        <w:t xml:space="preserve"> aims to provide a range of quality computer components and peripherals to the public at a competitive price.</w:t>
+      </w:r>
+    </w:p>
+    <w:p>
+      <w:proofErr w:type="spellStart"/>
       <w:r>
         <w:lastRenderedPageBreak/>
-        <w:t>WizBiz have conducted an initial study of retail outlet costs and have requested an online retail portal to be scoped as an alternative.</w:t>
-      </w:r>
-    </w:p>
-    <w:p>
-      <w:r>
-        <w:t>WizBiz have a budget of $150,000 and six months availaSureble to allocate to this project.</w:t>
+        <w:t>WizBiz</w:t>
+      </w:r>
+      <w:proofErr w:type="spellEnd"/>
+      <w:r>
+        <w:t xml:space="preserve"> have conducted an initial study of retail outlet costs and have requested an online retail portal to be scoped as an alternative.</w:t>
+      </w:r>
+    </w:p>
+    <w:p>
+      <w:proofErr w:type="spellStart"/>
+      <w:r>
+        <w:t>WizBiz</w:t>
+      </w:r>
+      <w:proofErr w:type="spellEnd"/>
+      <w:r>
+        <w:t xml:space="preserve"> have a budget of $150,000 and six months available to allocate to this project.</w:t>
       </w:r>
     </w:p>
     <w:p>
       <w:pPr>
         <w:pStyle w:val="Heading3"/>
       </w:pPr>
-      <w:bookmarkStart w:id="13" w:name="_Toc79031849"/>
+      <w:bookmarkStart w:id="14" w:name="_Toc79031849"/>
+      <w:bookmarkEnd w:id="13"/>
       <w:r>
         <w:t>Goals</w:t>
       </w:r>
-      <w:bookmarkEnd w:id="13"/>
+      <w:bookmarkEnd w:id="14"/>
     </w:p>
     <w:p>
       <w:r>
@@ -2104,11 +2152,11 @@
       <w:pPr>
         <w:pStyle w:val="Heading3"/>
       </w:pPr>
-      <w:bookmarkStart w:id="14" w:name="_Toc79031850"/>
+      <w:bookmarkStart w:id="15" w:name="_Toc79031850"/>
       <w:r>
         <w:t>Objectives</w:t>
       </w:r>
-      <w:bookmarkEnd w:id="14"/>
+      <w:bookmarkEnd w:id="15"/>
     </w:p>
     <w:p>
       <w:pPr>
@@ -2118,6 +2166,7 @@
           <w:numId w:val="12"/>
         </w:numPr>
       </w:pPr>
+      <w:bookmarkStart w:id="16" w:name="_Hlk80243577"/>
       <w:r>
         <w:t>Determine project scope and obtain approval to proceed</w:t>
       </w:r>
@@ -2246,15 +2295,24 @@
       <w:pPr>
         <w:pStyle w:val="Heading3"/>
       </w:pPr>
-      <w:bookmarkStart w:id="15" w:name="_Toc79031851"/>
+      <w:bookmarkStart w:id="17" w:name="_Toc79031851"/>
+      <w:bookmarkEnd w:id="16"/>
       <w:r>
         <w:t>Project Deliverables</w:t>
       </w:r>
-      <w:bookmarkEnd w:id="15"/>
-    </w:p>
-    <w:p>
-      <w:r>
-        <w:t>Design, development, testing and and implementation of a web-based retail portal inclusive of the following features and meeting the following requirements:</w:t>
+      <w:bookmarkEnd w:id="17"/>
+    </w:p>
+    <w:p>
+      <w:r>
+        <w:t xml:space="preserve">Design, development, testing and </w:t>
+      </w:r>
+      <w:proofErr w:type="spellStart"/>
+      <w:r>
+        <w:t>and</w:t>
+      </w:r>
+      <w:proofErr w:type="spellEnd"/>
+      <w:r>
+        <w:t xml:space="preserve"> implementation of a web-based retail portal inclusive of the following features and meeting the following requirements:</w:t>
       </w:r>
     </w:p>
     <w:p>
@@ -2601,7 +2659,15 @@
         </w:numPr>
       </w:pPr>
       <w:r>
-        <w:t>Designed in line with requirements identified by WizBiz key stakeholders</w:t>
+        <w:t xml:space="preserve">Designed in line with requirements identified by </w:t>
+      </w:r>
+      <w:proofErr w:type="spellStart"/>
+      <w:r>
+        <w:t>WizBiz</w:t>
+      </w:r>
+      <w:proofErr w:type="spellEnd"/>
+      <w:r>
+        <w:t xml:space="preserve"> key stakeholders</w:t>
       </w:r>
     </w:p>
     <w:p>
@@ -2637,7 +2703,15 @@
         </w:numPr>
       </w:pPr>
       <w:r>
-        <w:t>Hosted internally to WizBiz with geographically separate primary and secondary hosting sites</w:t>
+        <w:t xml:space="preserve">Hosted internally to </w:t>
+      </w:r>
+      <w:proofErr w:type="spellStart"/>
+      <w:r>
+        <w:t>WizBiz</w:t>
+      </w:r>
+      <w:proofErr w:type="spellEnd"/>
+      <w:r>
+        <w:t xml:space="preserve"> with geographically separate primary and secondary hosting sites</w:t>
       </w:r>
     </w:p>
     <w:p>
@@ -2760,15 +2834,31 @@
       <w:pPr>
         <w:pStyle w:val="Heading3"/>
       </w:pPr>
-      <w:bookmarkStart w:id="16" w:name="_Toc79031852"/>
+      <w:bookmarkStart w:id="18" w:name="_Toc79031852"/>
       <w:r>
         <w:t>Scope</w:t>
       </w:r>
-      <w:bookmarkEnd w:id="16"/>
-    </w:p>
-    <w:p>
-      <w:r>
-        <w:t>The project scope is design, development, testing and and implementation of a web-based retail portal inclusive of all deliverables described above. Training and documentation will be included as part of project delivery. The project scope includes software design and development, but excludes hardware procurement and network design or development.</w:t>
+      <w:bookmarkEnd w:id="18"/>
+    </w:p>
+    <w:p>
+      <w:r>
+        <w:t xml:space="preserve">The project scope is design, development, testing and </w:t>
+      </w:r>
+      <w:proofErr w:type="spellStart"/>
+      <w:r>
+        <w:t>and</w:t>
+      </w:r>
+      <w:proofErr w:type="spellEnd"/>
+      <w:r>
+        <w:t xml:space="preserve"> implementation of a web-based retail portal inclusive of all deliverables described above. Training and documentation will be included as part of project delivery. The project scope includes software design and </w:t>
+      </w:r>
+      <w:proofErr w:type="gramStart"/>
+      <w:r>
+        <w:t>development, but</w:t>
+      </w:r>
+      <w:proofErr w:type="gramEnd"/>
+      <w:r>
+        <w:t xml:space="preserve"> excludes hardware procurement and network design or development.</w:t>
       </w:r>
     </w:p>
     <w:p>
@@ -2788,7 +2878,7 @@
           <w:noProof/>
         </w:rPr>
       </w:pPr>
-      <w:bookmarkStart w:id="17" w:name="_Toc79031853"/>
+      <w:bookmarkStart w:id="19" w:name="_Toc79031853"/>
       <w:r>
         <w:rPr>
           <w:noProof/>
@@ -2796,7 +2886,7 @@
         <w:lastRenderedPageBreak/>
         <w:t>Stakeholders and Approval</w:t>
       </w:r>
-      <w:bookmarkEnd w:id="17"/>
+      <w:bookmarkEnd w:id="19"/>
     </w:p>
     <w:p>
       <w:r>
@@ -2895,8 +2985,13 @@
             <w:tcW w:w="2403" w:type="dxa"/>
           </w:tcPr>
           <w:p>
-            <w:r>
-              <w:t>WizBiz Owner</w:t>
+            <w:proofErr w:type="spellStart"/>
+            <w:r>
+              <w:t>WizBiz</w:t>
+            </w:r>
+            <w:proofErr w:type="spellEnd"/>
+            <w:r>
+              <w:t xml:space="preserve"> Owner</w:t>
             </w:r>
           </w:p>
         </w:tc>
@@ -2943,8 +3038,13 @@
             <w:tcW w:w="2403" w:type="dxa"/>
           </w:tcPr>
           <w:p>
-            <w:r>
-              <w:t>WizBiz Owner</w:t>
+            <w:proofErr w:type="spellStart"/>
+            <w:r>
+              <w:t>WizBiz</w:t>
+            </w:r>
+            <w:proofErr w:type="spellEnd"/>
+            <w:r>
+              <w:t xml:space="preserve"> Owner</w:t>
             </w:r>
           </w:p>
         </w:tc>
@@ -3067,8 +3167,13 @@
             <w:tcW w:w="2403" w:type="dxa"/>
           </w:tcPr>
           <w:p>
-            <w:r>
-              <w:t>WizBiz General Manager</w:t>
+            <w:proofErr w:type="spellStart"/>
+            <w:r>
+              <w:t>WizBiz</w:t>
+            </w:r>
+            <w:proofErr w:type="spellEnd"/>
+            <w:r>
+              <w:t xml:space="preserve"> General Manager</w:t>
             </w:r>
           </w:p>
         </w:tc>
@@ -3106,8 +3211,13 @@
           </w:tcPr>
           <w:p>
             <w:r>
-              <w:t>Alison Garmen</w:t>
-            </w:r>
+              <w:t xml:space="preserve">Alison </w:t>
+            </w:r>
+            <w:proofErr w:type="spellStart"/>
+            <w:r>
+              <w:t>Garmen</w:t>
+            </w:r>
+            <w:proofErr w:type="spellEnd"/>
           </w:p>
         </w:tc>
         <w:tc>
@@ -3115,8 +3225,13 @@
             <w:tcW w:w="2403" w:type="dxa"/>
           </w:tcPr>
           <w:p>
-            <w:r>
-              <w:t>WizBiz IT Manager</w:t>
+            <w:proofErr w:type="spellStart"/>
+            <w:r>
+              <w:t>WizBiz</w:t>
+            </w:r>
+            <w:proofErr w:type="spellEnd"/>
+            <w:r>
+              <w:t xml:space="preserve"> IT Manager</w:t>
             </w:r>
           </w:p>
         </w:tc>
@@ -3177,8 +3292,13 @@
             <w:tcW w:w="2403" w:type="dxa"/>
           </w:tcPr>
           <w:p>
-            <w:r>
-              <w:t>WizBiz Finance Manager</w:t>
+            <w:proofErr w:type="spellStart"/>
+            <w:r>
+              <w:t>WizBiz</w:t>
+            </w:r>
+            <w:proofErr w:type="spellEnd"/>
+            <w:r>
+              <w:t xml:space="preserve"> Finance Manager</w:t>
             </w:r>
           </w:p>
         </w:tc>
@@ -3239,8 +3359,13 @@
             <w:tcW w:w="2403" w:type="dxa"/>
           </w:tcPr>
           <w:p>
-            <w:r>
-              <w:t>WizBiz Purchasing Manager</w:t>
+            <w:proofErr w:type="spellStart"/>
+            <w:r>
+              <w:t>WizBiz</w:t>
+            </w:r>
+            <w:proofErr w:type="spellEnd"/>
+            <w:r>
+              <w:t xml:space="preserve"> Purchasing Manager</w:t>
             </w:r>
           </w:p>
         </w:tc>
@@ -3301,8 +3426,13 @@
             <w:tcW w:w="2403" w:type="dxa"/>
           </w:tcPr>
           <w:p>
-            <w:r>
-              <w:t>WizBiz Distributions Manager</w:t>
+            <w:proofErr w:type="spellStart"/>
+            <w:r>
+              <w:t>WizBiz</w:t>
+            </w:r>
+            <w:proofErr w:type="spellEnd"/>
+            <w:r>
+              <w:t xml:space="preserve"> Distributions Manager</w:t>
             </w:r>
           </w:p>
         </w:tc>
@@ -3345,14 +3475,14 @@
           <w:noProof/>
         </w:rPr>
       </w:pPr>
-      <w:bookmarkStart w:id="18" w:name="_Toc79031854"/>
+      <w:bookmarkStart w:id="20" w:name="_Toc79031854"/>
       <w:r>
         <w:rPr>
           <w:noProof/>
         </w:rPr>
         <w:t>Comments</w:t>
       </w:r>
-      <w:bookmarkEnd w:id="18"/>
+      <w:bookmarkEnd w:id="20"/>
     </w:p>
     <w:p>
       <w:pPr>
@@ -3450,14 +3580,14 @@
           <w:noProof/>
         </w:rPr>
       </w:pPr>
-      <w:bookmarkStart w:id="19" w:name="_Toc79031855"/>
+      <w:bookmarkStart w:id="21" w:name="_Toc79031855"/>
       <w:r>
         <w:rPr>
           <w:noProof/>
         </w:rPr>
         <w:t>Version Control</w:t>
       </w:r>
-      <w:bookmarkEnd w:id="19"/>
+      <w:bookmarkEnd w:id="21"/>
     </w:p>
     <w:tbl>
       <w:tblPr>
@@ -6105,21 +6235,10 @@
 </file>
 
 <file path=customXml/item1.xml><?xml version="1.0" encoding="utf-8"?>
-<p:properties xmlns:p="http://schemas.microsoft.com/office/2006/metadata/properties" xmlns:xsi="http://www.w3.org/2001/XMLSchema-instance" xmlns:pc="http://schemas.microsoft.com/office/infopath/2007/PartnerControls">
-  <documentManagement/>
-</p:properties>
+<b:Sources xmlns:b="http://schemas.openxmlformats.org/officeDocument/2006/bibliography" xmlns="http://schemas.openxmlformats.org/officeDocument/2006/bibliography" SelectedStyle="\APASixthEditionOfficeOnline.xsl" StyleName="APA" Version="6"/>
 </file>
 
 <file path=customXml/item2.xml><?xml version="1.0" encoding="utf-8"?>
-<?mso-contentType ?>
-<FormTemplates xmlns="http://schemas.microsoft.com/sharepoint/v3/contenttype/forms">
-  <Display>DocumentLibraryForm</Display>
-  <Edit>DocumentLibraryForm</Edit>
-  <New>DocumentLibraryForm</New>
-</FormTemplates>
-</file>
-
-<file path=customXml/item3.xml><?xml version="1.0" encoding="utf-8"?>
 <ct:contentTypeSchema xmlns:ct="http://schemas.microsoft.com/office/2006/metadata/contentType" xmlns:ma="http://schemas.microsoft.com/office/2006/metadata/properties/metaAttributes" ct:_="" ma:_="" ma:contentTypeName="Document" ma:contentTypeID="0x010100C9237A2348766F43B5753E6FD8EE71AB" ma:contentTypeVersion="5" ma:contentTypeDescription="Create a new document." ma:contentTypeScope="" ma:versionID="7507b5c835803ef743f7172d36de14cc">
   <xsd:schema xmlns:xsd="http://www.w3.org/2001/XMLSchema" xmlns:xs="http://www.w3.org/2001/XMLSchema" xmlns:p="http://schemas.microsoft.com/office/2006/metadata/properties" xmlns:ns2="481ebe90-1a0d-467d-a133-8c4febd534eb" targetNamespace="http://schemas.microsoft.com/office/2006/metadata/properties" ma:root="true" ma:fieldsID="59c6a86777d35f9a98fedd72bda68a86" ns2:_="">
     <xsd:import namespace="481ebe90-1a0d-467d-a133-8c4febd534eb"/>
@@ -6271,28 +6390,30 @@
 </ct:contentTypeSchema>
 </file>
 
+<file path=customXml/item3.xml><?xml version="1.0" encoding="utf-8"?>
+<?mso-contentType ?>
+<FormTemplates xmlns="http://schemas.microsoft.com/sharepoint/v3/contenttype/forms">
+  <Display>DocumentLibraryForm</Display>
+  <Edit>DocumentLibraryForm</Edit>
+  <New>DocumentLibraryForm</New>
+</FormTemplates>
+</file>
+
 <file path=customXml/item4.xml><?xml version="1.0" encoding="utf-8"?>
-<b:Sources xmlns:b="http://schemas.openxmlformats.org/officeDocument/2006/bibliography" xmlns="http://schemas.openxmlformats.org/officeDocument/2006/bibliography" SelectedStyle="\APASixthEditionOfficeOnline.xsl" StyleName="APA" Version="6"/>
+<p:properties xmlns:p="http://schemas.microsoft.com/office/2006/metadata/properties" xmlns:xsi="http://www.w3.org/2001/XMLSchema-instance" xmlns:pc="http://schemas.microsoft.com/office/infopath/2007/PartnerControls">
+  <documentManagement/>
+</p:properties>
 </file>
 
 <file path=customXml/itemProps1.xml><?xml version="1.0" encoding="utf-8"?>
-<ds:datastoreItem xmlns:ds="http://schemas.openxmlformats.org/officeDocument/2006/customXml" ds:itemID="{935D0E1D-4280-4459-AC33-941DA5B49F70}">
+<ds:datastoreItem xmlns:ds="http://schemas.openxmlformats.org/officeDocument/2006/customXml" ds:itemID="{DB8BDB1E-60D6-44CA-9555-76210786AE3D}">
   <ds:schemaRefs>
-    <ds:schemaRef ds:uri="http://schemas.microsoft.com/office/2006/metadata/properties"/>
-    <ds:schemaRef ds:uri="http://schemas.microsoft.com/office/infopath/2007/PartnerControls"/>
+    <ds:schemaRef ds:uri="http://schemas.openxmlformats.org/officeDocument/2006/bibliography"/>
   </ds:schemaRefs>
 </ds:datastoreItem>
 </file>
 
 <file path=customXml/itemProps2.xml><?xml version="1.0" encoding="utf-8"?>
-<ds:datastoreItem xmlns:ds="http://schemas.openxmlformats.org/officeDocument/2006/customXml" ds:itemID="{AC52B751-A43C-4CD0-A2A6-656B00DAB6B7}">
-  <ds:schemaRefs>
-    <ds:schemaRef ds:uri="http://schemas.microsoft.com/sharepoint/v3/contenttype/forms"/>
-  </ds:schemaRefs>
-</ds:datastoreItem>
-</file>
-
-<file path=customXml/itemProps3.xml><?xml version="1.0" encoding="utf-8"?>
 <ds:datastoreItem xmlns:ds="http://schemas.openxmlformats.org/officeDocument/2006/customXml" ds:itemID="{27A4B7EE-4E07-4407-864C-A88E59BBCFC4}">
   <ds:schemaRefs>
     <ds:schemaRef ds:uri="http://schemas.microsoft.com/office/2006/metadata/contentType"/>
@@ -6310,10 +6431,19 @@
 </ds:datastoreItem>
 </file>
 
+<file path=customXml/itemProps3.xml><?xml version="1.0" encoding="utf-8"?>
+<ds:datastoreItem xmlns:ds="http://schemas.openxmlformats.org/officeDocument/2006/customXml" ds:itemID="{AC52B751-A43C-4CD0-A2A6-656B00DAB6B7}">
+  <ds:schemaRefs>
+    <ds:schemaRef ds:uri="http://schemas.microsoft.com/sharepoint/v3/contenttype/forms"/>
+  </ds:schemaRefs>
+</ds:datastoreItem>
+</file>
+
 <file path=customXml/itemProps4.xml><?xml version="1.0" encoding="utf-8"?>
-<ds:datastoreItem xmlns:ds="http://schemas.openxmlformats.org/officeDocument/2006/customXml" ds:itemID="{DB8BDB1E-60D6-44CA-9555-76210786AE3D}">
+<ds:datastoreItem xmlns:ds="http://schemas.openxmlformats.org/officeDocument/2006/customXml" ds:itemID="{935D0E1D-4280-4459-AC33-941DA5B49F70}">
   <ds:schemaRefs>
-    <ds:schemaRef ds:uri="http://schemas.openxmlformats.org/officeDocument/2006/bibliography"/>
+    <ds:schemaRef ds:uri="http://schemas.microsoft.com/office/2006/metadata/properties"/>
+    <ds:schemaRef ds:uri="http://schemas.microsoft.com/office/infopath/2007/PartnerControls"/>
   </ds:schemaRefs>
 </ds:datastoreItem>
 </file>
</xml_diff>